<commit_message>
separate vim commands into their own file
</commit_message>
<xml_diff>
--- a/session1/BashCommands.docx
+++ b/session1/BashCommands.docx
@@ -1824,1000 +1824,263 @@
           </w:p>
         </w:tc>
       </w:tr>
-    </w:tbl>
-    <w:p/>
-    <w:p/>
-    <w:p>
-      <w:pPr>
-        <w:pStyle w:val="Heading1"/>
-      </w:pPr>
-      <w:r>
-        <w:t xml:space="preserve">Common </w:t>
-      </w:r>
-      <w:r>
-        <w:rPr>
-          <w:rFonts w:ascii="Courier New" w:hAnsi="Courier New" w:cs="Courier New"/>
-        </w:rPr>
-        <w:t>vim</w:t>
-      </w:r>
-      <w:r>
-        <w:t xml:space="preserve"> commands</w:t>
-      </w:r>
-    </w:p>
-    <w:tbl>
-      <w:tblPr>
-        <w:tblStyle w:val="GridTable1Light"/>
-        <w:tblW w:w="0" w:type="auto"/>
-        <w:tblLook w:val="04A0" w:firstRow="1" w:lastRow="0" w:firstColumn="1" w:lastColumn="0" w:noHBand="0" w:noVBand="1"/>
-      </w:tblPr>
-      <w:tblGrid>
-        <w:gridCol w:w="2875"/>
-        <w:gridCol w:w="6475"/>
-      </w:tblGrid>
-      <w:tr>
-        <w:trPr>
-          <w:cnfStyle w:val="100000000000" w:firstRow="1" w:lastRow="0" w:firstColumn="0" w:lastColumn="0" w:oddVBand="0" w:evenVBand="0" w:oddHBand="0" w:evenHBand="0" w:firstRowFirstColumn="0" w:firstRowLastColumn="0" w:lastRowFirstColumn="0" w:lastRowLastColumn="0"/>
-          <w:trHeight w:val="377"/>
-        </w:trPr>
-        <w:tc>
-          <w:tcPr>
-            <w:cnfStyle w:val="001000000000" w:firstRow="0" w:lastRow="0" w:firstColumn="1" w:lastColumn="0" w:oddVBand="0" w:evenVBand="0" w:oddHBand="0" w:evenHBand="0" w:firstRowFirstColumn="0" w:firstRowLastColumn="0" w:lastRowFirstColumn="0" w:lastRowLastColumn="0"/>
-            <w:tcW w:w="2875" w:type="dxa"/>
-          </w:tcPr>
-          <w:p>
-            <w:pPr>
-              <w:rPr>
-                <w:rFonts w:ascii="Courier New" w:hAnsi="Courier New" w:cs="Courier New"/>
-              </w:rPr>
-            </w:pPr>
-            <w:r>
-              <w:rPr>
-                <w:rFonts w:ascii="Courier New" w:hAnsi="Courier New" w:cs="Courier New"/>
-              </w:rPr>
-              <w:t>Command/</w:t>
-            </w:r>
-            <w:r>
-              <w:rPr>
-                <w:rFonts w:cs="Courier New"/>
-              </w:rPr>
-              <w:t>Co</w:t>
-            </w:r>
-            <w:r>
-              <w:rPr>
-                <w:rFonts w:cs="Courier New"/>
-              </w:rPr>
-              <w:t>ncept</w:t>
-            </w:r>
-          </w:p>
-        </w:tc>
-        <w:tc>
-          <w:tcPr>
-            <w:tcW w:w="6475" w:type="dxa"/>
-          </w:tcPr>
-          <w:p>
-            <w:pPr>
-              <w:cnfStyle w:val="100000000000" w:firstRow="1" w:lastRow="0" w:firstColumn="0" w:lastColumn="0" w:oddVBand="0" w:evenVBand="0" w:oddHBand="0" w:evenHBand="0" w:firstRowFirstColumn="0" w:firstRowLastColumn="0" w:lastRowFirstColumn="0" w:lastRowLastColumn="0"/>
-            </w:pPr>
-            <w:r>
-              <w:t>What it does/Meaning</w:t>
-            </w:r>
-          </w:p>
-        </w:tc>
-      </w:tr>
-      <w:tr>
-        <w:trPr>
-          <w:trHeight w:val="576"/>
-        </w:trPr>
-        <w:tc>
-          <w:tcPr>
-            <w:cnfStyle w:val="001000000000" w:firstRow="0" w:lastRow="0" w:firstColumn="1" w:lastColumn="0" w:oddVBand="0" w:evenVBand="0" w:oddHBand="0" w:evenHBand="0" w:firstRowFirstColumn="0" w:firstRowLastColumn="0" w:lastRowFirstColumn="0" w:lastRowLastColumn="0"/>
-            <w:tcW w:w="2875" w:type="dxa"/>
-            <w:vAlign w:val="center"/>
-          </w:tcPr>
-          <w:p>
-            <w:pPr>
-              <w:rPr>
-                <w:rFonts w:ascii="Courier New" w:hAnsi="Courier New" w:cs="Courier New"/>
-                <w:b w:val="0"/>
-                <w:bCs w:val="0"/>
-              </w:rPr>
-            </w:pPr>
-            <w:proofErr w:type="spellStart"/>
-            <w:r>
-              <w:rPr>
-                <w:rFonts w:ascii="Courier New" w:hAnsi="Courier New" w:cs="Courier New"/>
-                <w:b w:val="0"/>
-                <w:bCs w:val="0"/>
-              </w:rPr>
-              <w:t>i</w:t>
-            </w:r>
-            <w:proofErr w:type="spellEnd"/>
-          </w:p>
-        </w:tc>
-        <w:tc>
-          <w:tcPr>
-            <w:tcW w:w="6475" w:type="dxa"/>
-            <w:vAlign w:val="center"/>
-          </w:tcPr>
-          <w:p>
-            <w:pPr>
-              <w:cnfStyle w:val="000000000000" w:firstRow="0" w:lastRow="0" w:firstColumn="0" w:lastColumn="0" w:oddVBand="0" w:evenVBand="0" w:oddHBand="0" w:evenHBand="0" w:firstRowFirstColumn="0" w:firstRowLastColumn="0" w:lastRowFirstColumn="0" w:lastRowLastColumn="0"/>
-            </w:pPr>
-          </w:p>
-        </w:tc>
-      </w:tr>
-      <w:tr>
-        <w:trPr>
-          <w:trHeight w:val="576"/>
-        </w:trPr>
-        <w:tc>
-          <w:tcPr>
-            <w:cnfStyle w:val="001000000000" w:firstRow="0" w:lastRow="0" w:firstColumn="1" w:lastColumn="0" w:oddVBand="0" w:evenVBand="0" w:oddHBand="0" w:evenHBand="0" w:firstRowFirstColumn="0" w:firstRowLastColumn="0" w:lastRowFirstColumn="0" w:lastRowLastColumn="0"/>
-            <w:tcW w:w="2875" w:type="dxa"/>
-            <w:vAlign w:val="center"/>
-          </w:tcPr>
-          <w:p>
-            <w:pPr>
-              <w:rPr>
-                <w:rFonts w:ascii="Courier New" w:hAnsi="Courier New" w:cs="Courier New"/>
-                <w:b w:val="0"/>
-                <w:bCs w:val="0"/>
-              </w:rPr>
-            </w:pPr>
-            <w:r>
-              <w:rPr>
-                <w:rFonts w:ascii="Courier New" w:hAnsi="Courier New" w:cs="Courier New"/>
-                <w:b w:val="0"/>
-                <w:bCs w:val="0"/>
-              </w:rPr>
-              <w:t>r</w:t>
-            </w:r>
-          </w:p>
-        </w:tc>
-        <w:tc>
-          <w:tcPr>
-            <w:tcW w:w="6475" w:type="dxa"/>
-            <w:vAlign w:val="center"/>
-          </w:tcPr>
-          <w:p>
-            <w:pPr>
-              <w:cnfStyle w:val="000000000000" w:firstRow="0" w:lastRow="0" w:firstColumn="0" w:lastColumn="0" w:oddVBand="0" w:evenVBand="0" w:oddHBand="0" w:evenHBand="0" w:firstRowFirstColumn="0" w:firstRowLastColumn="0" w:lastRowFirstColumn="0" w:lastRowLastColumn="0"/>
-            </w:pPr>
-          </w:p>
-        </w:tc>
-      </w:tr>
-      <w:tr>
-        <w:trPr>
-          <w:trHeight w:val="576"/>
-        </w:trPr>
-        <w:tc>
-          <w:tcPr>
-            <w:cnfStyle w:val="001000000000" w:firstRow="0" w:lastRow="0" w:firstColumn="1" w:lastColumn="0" w:oddVBand="0" w:evenVBand="0" w:oddHBand="0" w:evenHBand="0" w:firstRowFirstColumn="0" w:firstRowLastColumn="0" w:lastRowFirstColumn="0" w:lastRowLastColumn="0"/>
-            <w:tcW w:w="2875" w:type="dxa"/>
-            <w:vAlign w:val="center"/>
-          </w:tcPr>
-          <w:p>
-            <w:pPr>
-              <w:rPr>
-                <w:rFonts w:ascii="Courier New" w:hAnsi="Courier New" w:cs="Courier New"/>
-                <w:b w:val="0"/>
-                <w:bCs w:val="0"/>
-              </w:rPr>
-            </w:pPr>
-            <w:r>
-              <w:rPr>
-                <w:rFonts w:ascii="Courier New" w:hAnsi="Courier New" w:cs="Courier New"/>
-                <w:b w:val="0"/>
-                <w:bCs w:val="0"/>
-              </w:rPr>
-              <w:lastRenderedPageBreak/>
-              <w:t>u</w:t>
-            </w:r>
-          </w:p>
-        </w:tc>
-        <w:tc>
-          <w:tcPr>
-            <w:tcW w:w="6475" w:type="dxa"/>
-            <w:vAlign w:val="center"/>
-          </w:tcPr>
-          <w:p>
-            <w:pPr>
-              <w:cnfStyle w:val="000000000000" w:firstRow="0" w:lastRow="0" w:firstColumn="0" w:lastColumn="0" w:oddVBand="0" w:evenVBand="0" w:oddHBand="0" w:evenHBand="0" w:firstRowFirstColumn="0" w:firstRowLastColumn="0" w:lastRowFirstColumn="0" w:lastRowLastColumn="0"/>
-            </w:pPr>
-          </w:p>
-        </w:tc>
-      </w:tr>
-      <w:tr>
-        <w:trPr>
-          <w:trHeight w:val="576"/>
-        </w:trPr>
-        <w:tc>
-          <w:tcPr>
-            <w:cnfStyle w:val="001000000000" w:firstRow="0" w:lastRow="0" w:firstColumn="1" w:lastColumn="0" w:oddVBand="0" w:evenVBand="0" w:oddHBand="0" w:evenHBand="0" w:firstRowFirstColumn="0" w:firstRowLastColumn="0" w:lastRowFirstColumn="0" w:lastRowLastColumn="0"/>
-            <w:tcW w:w="2875" w:type="dxa"/>
-            <w:vAlign w:val="center"/>
-          </w:tcPr>
-          <w:p>
-            <w:pPr>
-              <w:rPr>
-                <w:rFonts w:ascii="Courier New" w:hAnsi="Courier New" w:cs="Courier New"/>
-                <w:b w:val="0"/>
-                <w:bCs w:val="0"/>
-              </w:rPr>
-            </w:pPr>
-            <w:r>
-              <w:rPr>
-                <w:rFonts w:ascii="Courier New" w:hAnsi="Courier New" w:cs="Courier New"/>
-                <w:b w:val="0"/>
-                <w:bCs w:val="0"/>
-              </w:rPr>
-              <w:t xml:space="preserve">O </w:t>
-            </w:r>
-            <w:r>
-              <w:rPr>
-                <w:rFonts w:cs="Courier New"/>
-                <w:b w:val="0"/>
-                <w:bCs w:val="0"/>
-              </w:rPr>
-              <w:t>and</w:t>
-            </w:r>
-            <w:r>
-              <w:rPr>
-                <w:rFonts w:ascii="Courier New" w:hAnsi="Courier New" w:cs="Courier New"/>
-                <w:b w:val="0"/>
-                <w:bCs w:val="0"/>
-              </w:rPr>
-              <w:t xml:space="preserve"> o</w:t>
-            </w:r>
-          </w:p>
-        </w:tc>
-        <w:tc>
-          <w:tcPr>
-            <w:tcW w:w="6475" w:type="dxa"/>
-            <w:vAlign w:val="center"/>
-          </w:tcPr>
-          <w:p>
-            <w:pPr>
-              <w:cnfStyle w:val="000000000000" w:firstRow="0" w:lastRow="0" w:firstColumn="0" w:lastColumn="0" w:oddVBand="0" w:evenVBand="0" w:oddHBand="0" w:evenHBand="0" w:firstRowFirstColumn="0" w:firstRowLastColumn="0" w:lastRowFirstColumn="0" w:lastRowLastColumn="0"/>
-            </w:pPr>
-          </w:p>
-        </w:tc>
-      </w:tr>
-      <w:tr>
-        <w:trPr>
-          <w:trHeight w:val="576"/>
-        </w:trPr>
-        <w:tc>
-          <w:tcPr>
-            <w:cnfStyle w:val="001000000000" w:firstRow="0" w:lastRow="0" w:firstColumn="1" w:lastColumn="0" w:oddVBand="0" w:evenVBand="0" w:oddHBand="0" w:evenHBand="0" w:firstRowFirstColumn="0" w:firstRowLastColumn="0" w:lastRowFirstColumn="0" w:lastRowLastColumn="0"/>
-            <w:tcW w:w="2875" w:type="dxa"/>
-            <w:vAlign w:val="center"/>
-          </w:tcPr>
-          <w:p>
-            <w:pPr>
-              <w:rPr>
-                <w:rFonts w:ascii="Courier New" w:hAnsi="Courier New" w:cs="Courier New"/>
-                <w:b w:val="0"/>
-                <w:bCs w:val="0"/>
-              </w:rPr>
-            </w:pPr>
-            <w:r>
-              <w:rPr>
-                <w:rFonts w:ascii="Courier New" w:hAnsi="Courier New" w:cs="Courier New"/>
-                <w:b w:val="0"/>
-                <w:bCs w:val="0"/>
-              </w:rPr>
-              <w:t>G</w:t>
-            </w:r>
-            <w:r>
-              <w:rPr>
-                <w:rFonts w:ascii="Courier New" w:hAnsi="Courier New" w:cs="Courier New"/>
-                <w:b w:val="0"/>
-                <w:bCs w:val="0"/>
-              </w:rPr>
-              <w:t xml:space="preserve"> </w:t>
-            </w:r>
-            <w:r>
-              <w:rPr>
-                <w:rFonts w:cs="Courier New"/>
-                <w:b w:val="0"/>
-                <w:bCs w:val="0"/>
-              </w:rPr>
-              <w:t>and</w:t>
-            </w:r>
-            <w:r>
-              <w:rPr>
-                <w:rFonts w:ascii="Courier New" w:hAnsi="Courier New" w:cs="Courier New"/>
-                <w:b w:val="0"/>
-                <w:bCs w:val="0"/>
-              </w:rPr>
-              <w:t xml:space="preserve"> gg</w:t>
-            </w:r>
-          </w:p>
-        </w:tc>
-        <w:tc>
-          <w:tcPr>
-            <w:tcW w:w="6475" w:type="dxa"/>
-            <w:vAlign w:val="center"/>
-          </w:tcPr>
-          <w:p>
-            <w:pPr>
-              <w:cnfStyle w:val="000000000000" w:firstRow="0" w:lastRow="0" w:firstColumn="0" w:lastColumn="0" w:oddVBand="0" w:evenVBand="0" w:oddHBand="0" w:evenHBand="0" w:firstRowFirstColumn="0" w:firstRowLastColumn="0" w:lastRowFirstColumn="0" w:lastRowLastColumn="0"/>
-            </w:pPr>
-          </w:p>
-        </w:tc>
-      </w:tr>
-      <w:tr>
-        <w:trPr>
-          <w:trHeight w:val="576"/>
-        </w:trPr>
-        <w:tc>
-          <w:tcPr>
-            <w:cnfStyle w:val="001000000000" w:firstRow="0" w:lastRow="0" w:firstColumn="1" w:lastColumn="0" w:oddVBand="0" w:evenVBand="0" w:oddHBand="0" w:evenHBand="0" w:firstRowFirstColumn="0" w:firstRowLastColumn="0" w:lastRowFirstColumn="0" w:lastRowLastColumn="0"/>
-            <w:tcW w:w="2875" w:type="dxa"/>
-            <w:vAlign w:val="center"/>
-          </w:tcPr>
-          <w:p>
-            <w:pPr>
-              <w:rPr>
-                <w:rFonts w:ascii="Courier New" w:hAnsi="Courier New" w:cs="Courier New"/>
-                <w:b w:val="0"/>
-                <w:bCs w:val="0"/>
-              </w:rPr>
-            </w:pPr>
-            <w:r>
-              <w:rPr>
-                <w:rFonts w:ascii="Courier New" w:hAnsi="Courier New" w:cs="Courier New"/>
-                <w:b w:val="0"/>
-                <w:bCs w:val="0"/>
-              </w:rPr>
-              <w:t xml:space="preserve">w </w:t>
-            </w:r>
-            <w:r>
-              <w:rPr>
-                <w:rFonts w:cs="Courier New"/>
-                <w:b w:val="0"/>
-                <w:bCs w:val="0"/>
-              </w:rPr>
-              <w:t>and</w:t>
-            </w:r>
-            <w:r>
-              <w:rPr>
-                <w:rFonts w:ascii="Courier New" w:hAnsi="Courier New" w:cs="Courier New"/>
-                <w:b w:val="0"/>
-                <w:bCs w:val="0"/>
-              </w:rPr>
-              <w:t xml:space="preserve"> b</w:t>
-            </w:r>
-          </w:p>
-        </w:tc>
-        <w:tc>
-          <w:tcPr>
-            <w:tcW w:w="6475" w:type="dxa"/>
-            <w:vAlign w:val="center"/>
-          </w:tcPr>
-          <w:p>
-            <w:pPr>
-              <w:cnfStyle w:val="000000000000" w:firstRow="0" w:lastRow="0" w:firstColumn="0" w:lastColumn="0" w:oddVBand="0" w:evenVBand="0" w:oddHBand="0" w:evenHBand="0" w:firstRowFirstColumn="0" w:firstRowLastColumn="0" w:lastRowFirstColumn="0" w:lastRowLastColumn="0"/>
-            </w:pPr>
-          </w:p>
-        </w:tc>
-      </w:tr>
-      <w:tr>
-        <w:trPr>
-          <w:trHeight w:val="576"/>
-        </w:trPr>
-        <w:tc>
-          <w:tcPr>
-            <w:cnfStyle w:val="001000000000" w:firstRow="0" w:lastRow="0" w:firstColumn="1" w:lastColumn="0" w:oddVBand="0" w:evenVBand="0" w:oddHBand="0" w:evenHBand="0" w:firstRowFirstColumn="0" w:firstRowLastColumn="0" w:lastRowFirstColumn="0" w:lastRowLastColumn="0"/>
-            <w:tcW w:w="2875" w:type="dxa"/>
-            <w:vAlign w:val="center"/>
-          </w:tcPr>
-          <w:p>
-            <w:pPr>
-              <w:rPr>
-                <w:rFonts w:ascii="Courier New" w:hAnsi="Courier New" w:cs="Courier New"/>
-                <w:b w:val="0"/>
-                <w:bCs w:val="0"/>
-              </w:rPr>
-            </w:pPr>
-            <w:r>
-              <w:rPr>
-                <w:rFonts w:ascii="Courier New" w:hAnsi="Courier New" w:cs="Courier New"/>
-                <w:b w:val="0"/>
-                <w:bCs w:val="0"/>
-              </w:rPr>
-              <w:t xml:space="preserve">d </w:t>
-            </w:r>
-            <w:r>
-              <w:rPr>
-                <w:rFonts w:cs="Courier New"/>
-                <w:b w:val="0"/>
-                <w:bCs w:val="0"/>
-              </w:rPr>
-              <w:t>and</w:t>
-            </w:r>
-            <w:r>
-              <w:rPr>
-                <w:rFonts w:ascii="Courier New" w:hAnsi="Courier New" w:cs="Courier New"/>
-                <w:b w:val="0"/>
-                <w:bCs w:val="0"/>
-              </w:rPr>
-              <w:t xml:space="preserve"> dd</w:t>
-            </w:r>
-          </w:p>
-        </w:tc>
-        <w:tc>
-          <w:tcPr>
-            <w:tcW w:w="6475" w:type="dxa"/>
-            <w:vAlign w:val="center"/>
-          </w:tcPr>
-          <w:p>
-            <w:pPr>
-              <w:cnfStyle w:val="000000000000" w:firstRow="0" w:lastRow="0" w:firstColumn="0" w:lastColumn="0" w:oddVBand="0" w:evenVBand="0" w:oddHBand="0" w:evenHBand="0" w:firstRowFirstColumn="0" w:firstRowLastColumn="0" w:lastRowFirstColumn="0" w:lastRowLastColumn="0"/>
-            </w:pPr>
-          </w:p>
-        </w:tc>
-      </w:tr>
-      <w:tr>
-        <w:trPr>
-          <w:trHeight w:val="576"/>
-        </w:trPr>
-        <w:tc>
-          <w:tcPr>
-            <w:cnfStyle w:val="001000000000" w:firstRow="0" w:lastRow="0" w:firstColumn="1" w:lastColumn="0" w:oddVBand="0" w:evenVBand="0" w:oddHBand="0" w:evenHBand="0" w:firstRowFirstColumn="0" w:firstRowLastColumn="0" w:lastRowFirstColumn="0" w:lastRowLastColumn="0"/>
-            <w:tcW w:w="2875" w:type="dxa"/>
-            <w:vAlign w:val="center"/>
-          </w:tcPr>
-          <w:p>
-            <w:pPr>
-              <w:rPr>
-                <w:rFonts w:ascii="Courier New" w:hAnsi="Courier New" w:cs="Courier New"/>
-                <w:b w:val="0"/>
-                <w:bCs w:val="0"/>
-              </w:rPr>
-            </w:pPr>
-            <w:r>
-              <w:rPr>
-                <w:rFonts w:ascii="Courier New" w:hAnsi="Courier New" w:cs="Courier New"/>
-                <w:b w:val="0"/>
-                <w:bCs w:val="0"/>
-              </w:rPr>
-              <w:t>v</w:t>
-            </w:r>
-          </w:p>
-        </w:tc>
-        <w:tc>
-          <w:tcPr>
-            <w:tcW w:w="6475" w:type="dxa"/>
-            <w:vAlign w:val="center"/>
-          </w:tcPr>
-          <w:p>
-            <w:pPr>
-              <w:cnfStyle w:val="000000000000" w:firstRow="0" w:lastRow="0" w:firstColumn="0" w:lastColumn="0" w:oddVBand="0" w:evenVBand="0" w:oddHBand="0" w:evenHBand="0" w:firstRowFirstColumn="0" w:firstRowLastColumn="0" w:lastRowFirstColumn="0" w:lastRowLastColumn="0"/>
-            </w:pPr>
-          </w:p>
-        </w:tc>
-      </w:tr>
-      <w:tr>
-        <w:trPr>
-          <w:trHeight w:val="576"/>
-        </w:trPr>
-        <w:tc>
-          <w:tcPr>
-            <w:cnfStyle w:val="001000000000" w:firstRow="0" w:lastRow="0" w:firstColumn="1" w:lastColumn="0" w:oddVBand="0" w:evenVBand="0" w:oddHBand="0" w:evenHBand="0" w:firstRowFirstColumn="0" w:firstRowLastColumn="0" w:lastRowFirstColumn="0" w:lastRowLastColumn="0"/>
-            <w:tcW w:w="2875" w:type="dxa"/>
-            <w:vAlign w:val="center"/>
-          </w:tcPr>
-          <w:p>
-            <w:pPr>
-              <w:rPr>
-                <w:rFonts w:ascii="Courier New" w:hAnsi="Courier New" w:cs="Courier New"/>
-                <w:b w:val="0"/>
-                <w:bCs w:val="0"/>
-              </w:rPr>
-            </w:pPr>
-            <w:r>
-              <w:rPr>
-                <w:rFonts w:ascii="Courier New" w:hAnsi="Courier New" w:cs="Courier New"/>
-                <w:b w:val="0"/>
-                <w:bCs w:val="0"/>
-              </w:rPr>
-              <w:t>V</w:t>
-            </w:r>
-          </w:p>
-        </w:tc>
-        <w:tc>
-          <w:tcPr>
-            <w:tcW w:w="6475" w:type="dxa"/>
-            <w:vAlign w:val="center"/>
-          </w:tcPr>
-          <w:p>
-            <w:pPr>
-              <w:cnfStyle w:val="000000000000" w:firstRow="0" w:lastRow="0" w:firstColumn="0" w:lastColumn="0" w:oddVBand="0" w:evenVBand="0" w:oddHBand="0" w:evenHBand="0" w:firstRowFirstColumn="0" w:firstRowLastColumn="0" w:lastRowFirstColumn="0" w:lastRowLastColumn="0"/>
-            </w:pPr>
-          </w:p>
-        </w:tc>
-      </w:tr>
-      <w:tr>
-        <w:trPr>
-          <w:trHeight w:val="576"/>
-        </w:trPr>
-        <w:tc>
-          <w:tcPr>
-            <w:cnfStyle w:val="001000000000" w:firstRow="0" w:lastRow="0" w:firstColumn="1" w:lastColumn="0" w:oddVBand="0" w:evenVBand="0" w:oddHBand="0" w:evenHBand="0" w:firstRowFirstColumn="0" w:firstRowLastColumn="0" w:lastRowFirstColumn="0" w:lastRowLastColumn="0"/>
-            <w:tcW w:w="2875" w:type="dxa"/>
-            <w:vAlign w:val="center"/>
-          </w:tcPr>
-          <w:p>
-            <w:pPr>
-              <w:rPr>
-                <w:rFonts w:ascii="Courier New" w:hAnsi="Courier New" w:cs="Courier New"/>
-                <w:b w:val="0"/>
-                <w:bCs w:val="0"/>
-              </w:rPr>
-            </w:pPr>
-            <w:r>
-              <w:rPr>
-                <w:rFonts w:ascii="Courier New" w:hAnsi="Courier New" w:cs="Courier New"/>
-                <w:b w:val="0"/>
-                <w:bCs w:val="0"/>
-              </w:rPr>
-              <w:t>&lt;Ctrl&gt;</w:t>
-            </w:r>
-            <w:r>
-              <w:rPr>
-                <w:rFonts w:cs="Courier New"/>
-                <w:b w:val="0"/>
-                <w:bCs w:val="0"/>
-              </w:rPr>
-              <w:t>+</w:t>
-            </w:r>
-            <w:r>
-              <w:rPr>
-                <w:rFonts w:ascii="Courier New" w:hAnsi="Courier New" w:cs="Courier New"/>
-                <w:b w:val="0"/>
-                <w:bCs w:val="0"/>
-              </w:rPr>
-              <w:t>v</w:t>
-            </w:r>
-          </w:p>
-        </w:tc>
-        <w:tc>
-          <w:tcPr>
-            <w:tcW w:w="6475" w:type="dxa"/>
-            <w:vAlign w:val="center"/>
-          </w:tcPr>
-          <w:p>
-            <w:pPr>
-              <w:cnfStyle w:val="000000000000" w:firstRow="0" w:lastRow="0" w:firstColumn="0" w:lastColumn="0" w:oddVBand="0" w:evenVBand="0" w:oddHBand="0" w:evenHBand="0" w:firstRowFirstColumn="0" w:firstRowLastColumn="0" w:lastRowFirstColumn="0" w:lastRowLastColumn="0"/>
-            </w:pPr>
-          </w:p>
-        </w:tc>
-      </w:tr>
-      <w:tr>
-        <w:trPr>
-          <w:trHeight w:val="576"/>
-        </w:trPr>
-        <w:tc>
-          <w:tcPr>
-            <w:cnfStyle w:val="001000000000" w:firstRow="0" w:lastRow="0" w:firstColumn="1" w:lastColumn="0" w:oddVBand="0" w:evenVBand="0" w:oddHBand="0" w:evenHBand="0" w:firstRowFirstColumn="0" w:firstRowLastColumn="0" w:lastRowFirstColumn="0" w:lastRowLastColumn="0"/>
-            <w:tcW w:w="2875" w:type="dxa"/>
-            <w:vAlign w:val="center"/>
-          </w:tcPr>
-          <w:p>
-            <w:pPr>
-              <w:rPr>
-                <w:rFonts w:ascii="Courier New" w:hAnsi="Courier New" w:cs="Courier New"/>
-                <w:b w:val="0"/>
-                <w:bCs w:val="0"/>
-              </w:rPr>
-            </w:pPr>
-            <w:r>
-              <w:rPr>
-                <w:rFonts w:ascii="Courier New" w:hAnsi="Courier New" w:cs="Courier New"/>
-                <w:b w:val="0"/>
-                <w:bCs w:val="0"/>
-              </w:rPr>
-              <w:t>x</w:t>
-            </w:r>
-          </w:p>
-        </w:tc>
-        <w:tc>
-          <w:tcPr>
-            <w:tcW w:w="6475" w:type="dxa"/>
-            <w:vAlign w:val="center"/>
-          </w:tcPr>
-          <w:p>
-            <w:pPr>
-              <w:cnfStyle w:val="000000000000" w:firstRow="0" w:lastRow="0" w:firstColumn="0" w:lastColumn="0" w:oddVBand="0" w:evenVBand="0" w:oddHBand="0" w:evenHBand="0" w:firstRowFirstColumn="0" w:firstRowLastColumn="0" w:lastRowFirstColumn="0" w:lastRowLastColumn="0"/>
-            </w:pPr>
-          </w:p>
-        </w:tc>
-      </w:tr>
-      <w:tr>
-        <w:trPr>
-          <w:trHeight w:val="576"/>
-        </w:trPr>
-        <w:tc>
-          <w:tcPr>
-            <w:cnfStyle w:val="001000000000" w:firstRow="0" w:lastRow="0" w:firstColumn="1" w:lastColumn="0" w:oddVBand="0" w:evenVBand="0" w:oddHBand="0" w:evenHBand="0" w:firstRowFirstColumn="0" w:firstRowLastColumn="0" w:lastRowFirstColumn="0" w:lastRowLastColumn="0"/>
-            <w:tcW w:w="2875" w:type="dxa"/>
-            <w:vAlign w:val="center"/>
-          </w:tcPr>
-          <w:p>
-            <w:pPr>
-              <w:rPr>
-                <w:rFonts w:ascii="Courier New" w:hAnsi="Courier New" w:cs="Courier New"/>
-                <w:b w:val="0"/>
-                <w:bCs w:val="0"/>
-              </w:rPr>
-            </w:pPr>
-            <w:r>
-              <w:rPr>
-                <w:rFonts w:ascii="Courier New" w:hAnsi="Courier New" w:cs="Courier New"/>
-                <w:b w:val="0"/>
-                <w:bCs w:val="0"/>
-              </w:rPr>
-              <w:t>y</w:t>
-            </w:r>
-          </w:p>
-        </w:tc>
-        <w:tc>
-          <w:tcPr>
-            <w:tcW w:w="6475" w:type="dxa"/>
-            <w:vAlign w:val="center"/>
-          </w:tcPr>
-          <w:p>
-            <w:pPr>
-              <w:cnfStyle w:val="000000000000" w:firstRow="0" w:lastRow="0" w:firstColumn="0" w:lastColumn="0" w:oddVBand="0" w:evenVBand="0" w:oddHBand="0" w:evenHBand="0" w:firstRowFirstColumn="0" w:firstRowLastColumn="0" w:lastRowFirstColumn="0" w:lastRowLastColumn="0"/>
-            </w:pPr>
-          </w:p>
-        </w:tc>
-      </w:tr>
-      <w:tr>
-        <w:trPr>
-          <w:trHeight w:val="576"/>
-        </w:trPr>
-        <w:tc>
-          <w:tcPr>
-            <w:cnfStyle w:val="001000000000" w:firstRow="0" w:lastRow="0" w:firstColumn="1" w:lastColumn="0" w:oddVBand="0" w:evenVBand="0" w:oddHBand="0" w:evenHBand="0" w:firstRowFirstColumn="0" w:firstRowLastColumn="0" w:lastRowFirstColumn="0" w:lastRowLastColumn="0"/>
-            <w:tcW w:w="2875" w:type="dxa"/>
-            <w:vAlign w:val="center"/>
-          </w:tcPr>
-          <w:p>
-            <w:pPr>
-              <w:rPr>
-                <w:rFonts w:ascii="Courier New" w:hAnsi="Courier New" w:cs="Courier New"/>
-                <w:b w:val="0"/>
-                <w:bCs w:val="0"/>
-              </w:rPr>
-            </w:pPr>
-            <w:r>
-              <w:rPr>
-                <w:rFonts w:ascii="Courier New" w:hAnsi="Courier New" w:cs="Courier New"/>
-                <w:b w:val="0"/>
-                <w:bCs w:val="0"/>
-              </w:rPr>
-              <w:t>p</w:t>
-            </w:r>
-          </w:p>
-        </w:tc>
-        <w:tc>
-          <w:tcPr>
-            <w:tcW w:w="6475" w:type="dxa"/>
-            <w:vAlign w:val="center"/>
-          </w:tcPr>
-          <w:p>
-            <w:pPr>
-              <w:cnfStyle w:val="000000000000" w:firstRow="0" w:lastRow="0" w:firstColumn="0" w:lastColumn="0" w:oddVBand="0" w:evenVBand="0" w:oddHBand="0" w:evenHBand="0" w:firstRowFirstColumn="0" w:firstRowLastColumn="0" w:lastRowFirstColumn="0" w:lastRowLastColumn="0"/>
-            </w:pPr>
-          </w:p>
-        </w:tc>
-      </w:tr>
-      <w:tr>
-        <w:trPr>
-          <w:trHeight w:val="576"/>
-        </w:trPr>
-        <w:tc>
-          <w:tcPr>
-            <w:cnfStyle w:val="001000000000" w:firstRow="0" w:lastRow="0" w:firstColumn="1" w:lastColumn="0" w:oddVBand="0" w:evenVBand="0" w:oddHBand="0" w:evenHBand="0" w:firstRowFirstColumn="0" w:firstRowLastColumn="0" w:lastRowFirstColumn="0" w:lastRowLastColumn="0"/>
-            <w:tcW w:w="2875" w:type="dxa"/>
-            <w:vAlign w:val="center"/>
-          </w:tcPr>
-          <w:p>
-            <w:pPr>
-              <w:rPr>
-                <w:rFonts w:ascii="Courier New" w:hAnsi="Courier New" w:cs="Courier New"/>
-                <w:b w:val="0"/>
-                <w:bCs w:val="0"/>
-              </w:rPr>
-            </w:pPr>
+      <w:tr>
+        <w:trPr>
+          <w:trHeight w:val="576"/>
+        </w:trPr>
+        <w:tc>
+          <w:tcPr>
+            <w:cnfStyle w:val="001000000000" w:firstRow="0" w:lastRow="0" w:firstColumn="1" w:lastColumn="0" w:oddVBand="0" w:evenVBand="0" w:oddHBand="0" w:evenHBand="0" w:firstRowFirstColumn="0" w:firstRowLastColumn="0" w:lastRowFirstColumn="0" w:lastRowLastColumn="0"/>
+            <w:tcW w:w="2875" w:type="dxa"/>
+            <w:vAlign w:val="center"/>
+          </w:tcPr>
+          <w:p>
+            <w:pPr>
+              <w:rPr>
+                <w:rFonts w:ascii="Courier New" w:hAnsi="Courier New" w:cs="Courier New"/>
+                <w:b w:val="0"/>
+              </w:rPr>
+            </w:pPr>
+            <w:r>
+              <w:rPr>
+                <w:rFonts w:ascii="Courier New" w:hAnsi="Courier New" w:cs="Courier New"/>
+                <w:b w:val="0"/>
+              </w:rPr>
+              <w:t>sort</w:t>
+            </w:r>
+          </w:p>
+        </w:tc>
+        <w:tc>
+          <w:tcPr>
+            <w:tcW w:w="6475" w:type="dxa"/>
+            <w:vAlign w:val="center"/>
+          </w:tcPr>
+          <w:p>
+            <w:pPr>
+              <w:cnfStyle w:val="000000000000" w:firstRow="0" w:lastRow="0" w:firstColumn="0" w:lastColumn="0" w:oddVBand="0" w:evenVBand="0" w:oddHBand="0" w:evenHBand="0" w:firstRowFirstColumn="0" w:firstRowLastColumn="0" w:lastRowFirstColumn="0" w:lastRowLastColumn="0"/>
+            </w:pPr>
+          </w:p>
+        </w:tc>
+      </w:tr>
+      <w:tr>
+        <w:trPr>
+          <w:trHeight w:val="576"/>
+        </w:trPr>
+        <w:tc>
+          <w:tcPr>
+            <w:cnfStyle w:val="001000000000" w:firstRow="0" w:lastRow="0" w:firstColumn="1" w:lastColumn="0" w:oddVBand="0" w:evenVBand="0" w:oddHBand="0" w:evenHBand="0" w:firstRowFirstColumn="0" w:firstRowLastColumn="0" w:lastRowFirstColumn="0" w:lastRowLastColumn="0"/>
+            <w:tcW w:w="2875" w:type="dxa"/>
+            <w:vAlign w:val="center"/>
+          </w:tcPr>
+          <w:p>
+            <w:pPr>
+              <w:rPr>
+                <w:rFonts w:ascii="Courier New" w:hAnsi="Courier New" w:cs="Courier New"/>
+                <w:b w:val="0"/>
+              </w:rPr>
+            </w:pPr>
+            <w:r>
+              <w:rPr>
+                <w:rFonts w:ascii="Courier New" w:hAnsi="Courier New" w:cs="Courier New"/>
+                <w:b w:val="0"/>
+              </w:rPr>
+              <w:t>$(</w:t>
+            </w:r>
+            <w:r>
+              <w:rPr>
+                <w:rFonts w:ascii="Courier New" w:hAnsi="Courier New" w:cs="Courier New"/>
+                <w:b w:val="0"/>
+              </w:rPr>
+              <w:t>CMD</w:t>
+            </w:r>
+            <w:r>
+              <w:rPr>
+                <w:rFonts w:ascii="Courier New" w:hAnsi="Courier New" w:cs="Courier New"/>
+                <w:b w:val="0"/>
+              </w:rPr>
+              <w:t>)</w:t>
+            </w:r>
+          </w:p>
+        </w:tc>
+        <w:tc>
+          <w:tcPr>
+            <w:tcW w:w="6475" w:type="dxa"/>
+            <w:vAlign w:val="center"/>
+          </w:tcPr>
+          <w:p>
+            <w:pPr>
+              <w:cnfStyle w:val="000000000000" w:firstRow="0" w:lastRow="0" w:firstColumn="0" w:lastColumn="0" w:oddVBand="0" w:evenVBand="0" w:oddHBand="0" w:evenHBand="0" w:firstRowFirstColumn="0" w:firstRowLastColumn="0" w:lastRowFirstColumn="0" w:lastRowLastColumn="0"/>
+            </w:pPr>
+          </w:p>
+        </w:tc>
+      </w:tr>
+      <w:tr>
+        <w:trPr>
+          <w:trHeight w:val="576"/>
+        </w:trPr>
+        <w:tc>
+          <w:tcPr>
+            <w:cnfStyle w:val="001000000000" w:firstRow="0" w:lastRow="0" w:firstColumn="1" w:lastColumn="0" w:oddVBand="0" w:evenVBand="0" w:oddHBand="0" w:evenHBand="0" w:firstRowFirstColumn="0" w:firstRowLastColumn="0" w:lastRowFirstColumn="0" w:lastRowLastColumn="0"/>
+            <w:tcW w:w="2875" w:type="dxa"/>
+            <w:vAlign w:val="center"/>
+          </w:tcPr>
+          <w:p>
+            <w:pPr>
+              <w:rPr>
+                <w:rFonts w:ascii="Courier New" w:hAnsi="Courier New" w:cs="Courier New"/>
+                <w:b w:val="0"/>
+              </w:rPr>
+            </w:pPr>
+            <w:r>
+              <w:rPr>
+                <w:rFonts w:ascii="Courier New" w:hAnsi="Courier New" w:cs="Courier New"/>
+                <w:b w:val="0"/>
+              </w:rPr>
+              <w:t>echo</w:t>
+            </w:r>
+          </w:p>
+        </w:tc>
+        <w:tc>
+          <w:tcPr>
+            <w:tcW w:w="6475" w:type="dxa"/>
+            <w:vAlign w:val="center"/>
+          </w:tcPr>
+          <w:p>
+            <w:pPr>
+              <w:cnfStyle w:val="000000000000" w:firstRow="0" w:lastRow="0" w:firstColumn="0" w:lastColumn="0" w:oddVBand="0" w:evenVBand="0" w:oddHBand="0" w:evenHBand="0" w:firstRowFirstColumn="0" w:firstRowLastColumn="0" w:lastRowFirstColumn="0" w:lastRowLastColumn="0"/>
+            </w:pPr>
+          </w:p>
+        </w:tc>
+      </w:tr>
+      <w:tr>
+        <w:trPr>
+          <w:trHeight w:val="576"/>
+        </w:trPr>
+        <w:tc>
+          <w:tcPr>
+            <w:cnfStyle w:val="001000000000" w:firstRow="0" w:lastRow="0" w:firstColumn="1" w:lastColumn="0" w:oddVBand="0" w:evenVBand="0" w:oddHBand="0" w:evenHBand="0" w:firstRowFirstColumn="0" w:firstRowLastColumn="0" w:lastRowFirstColumn="0" w:lastRowLastColumn="0"/>
+            <w:tcW w:w="2875" w:type="dxa"/>
+            <w:vAlign w:val="center"/>
+          </w:tcPr>
+          <w:p>
+            <w:pPr>
+              <w:rPr>
+                <w:rFonts w:ascii="Courier New" w:hAnsi="Courier New" w:cs="Courier New"/>
+                <w:b w:val="0"/>
+              </w:rPr>
+            </w:pPr>
+            <w:r>
+              <w:rPr>
+                <w:rFonts w:ascii="Courier New" w:hAnsi="Courier New" w:cs="Courier New"/>
+                <w:b w:val="0"/>
+              </w:rPr>
+              <w:t>for ARG; do</w:t>
+            </w:r>
+            <w:r>
+              <w:rPr>
+                <w:rFonts w:ascii="Courier New" w:hAnsi="Courier New" w:cs="Courier New"/>
+                <w:b w:val="0"/>
+              </w:rPr>
+              <w:t xml:space="preserve"> …</w:t>
+            </w:r>
+            <w:r>
+              <w:rPr>
+                <w:rFonts w:ascii="Courier New" w:hAnsi="Courier New" w:cs="Courier New"/>
+                <w:b w:val="0"/>
+              </w:rPr>
+              <w:t>; done</w:t>
+            </w:r>
+          </w:p>
+        </w:tc>
+        <w:tc>
+          <w:tcPr>
+            <w:tcW w:w="6475" w:type="dxa"/>
+            <w:vAlign w:val="center"/>
+          </w:tcPr>
+          <w:p>
+            <w:pPr>
+              <w:cnfStyle w:val="000000000000" w:firstRow="0" w:lastRow="0" w:firstColumn="0" w:lastColumn="0" w:oddVBand="0" w:evenVBand="0" w:oddHBand="0" w:evenHBand="0" w:firstRowFirstColumn="0" w:firstRowLastColumn="0" w:lastRowFirstColumn="0" w:lastRowLastColumn="0"/>
+            </w:pPr>
+          </w:p>
+        </w:tc>
+      </w:tr>
+      <w:tr>
+        <w:trPr>
+          <w:trHeight w:val="576"/>
+        </w:trPr>
+        <w:tc>
+          <w:tcPr>
+            <w:cnfStyle w:val="001000000000" w:firstRow="0" w:lastRow="0" w:firstColumn="1" w:lastColumn="0" w:oddVBand="0" w:evenVBand="0" w:oddHBand="0" w:evenHBand="0" w:firstRowFirstColumn="0" w:firstRowLastColumn="0" w:lastRowFirstColumn="0" w:lastRowLastColumn="0"/>
+            <w:tcW w:w="2875" w:type="dxa"/>
+            <w:vAlign w:val="center"/>
+          </w:tcPr>
+          <w:p>
+            <w:pPr>
+              <w:rPr>
+                <w:rFonts w:ascii="Courier New" w:hAnsi="Courier New" w:cs="Courier New"/>
+                <w:b w:val="0"/>
+              </w:rPr>
+            </w:pPr>
+            <w:r>
+              <w:rPr>
+                <w:rFonts w:ascii="Courier New" w:hAnsi="Courier New" w:cs="Courier New"/>
+                <w:b w:val="0"/>
+              </w:rPr>
+              <w:t xml:space="preserve">If [ </w:t>
+            </w:r>
             <w:proofErr w:type="gramStart"/>
             <w:r>
               <w:rPr>
                 <w:rFonts w:ascii="Courier New" w:hAnsi="Courier New" w:cs="Courier New"/>
                 <w:b w:val="0"/>
-                <w:bCs w:val="0"/>
-              </w:rPr>
-              <w:t>:</w:t>
-            </w:r>
-            <w:r>
-              <w:rPr>
-                <w:rFonts w:ascii="Courier New" w:hAnsi="Courier New" w:cs="Courier New"/>
-                <w:b w:val="0"/>
-                <w:bCs w:val="0"/>
-              </w:rPr>
-              <w:t>w</w:t>
+              </w:rPr>
+              <w:t>TEST ]</w:t>
             </w:r>
             <w:proofErr w:type="gramEnd"/>
-          </w:p>
-        </w:tc>
-        <w:tc>
-          <w:tcPr>
-            <w:tcW w:w="6475" w:type="dxa"/>
-            <w:vAlign w:val="center"/>
-          </w:tcPr>
-          <w:p>
-            <w:pPr>
-              <w:cnfStyle w:val="000000000000" w:firstRow="0" w:lastRow="0" w:firstColumn="0" w:lastColumn="0" w:oddVBand="0" w:evenVBand="0" w:oddHBand="0" w:evenHBand="0" w:firstRowFirstColumn="0" w:firstRowLastColumn="0" w:lastRowFirstColumn="0" w:lastRowLastColumn="0"/>
-            </w:pPr>
-          </w:p>
-        </w:tc>
-      </w:tr>
-      <w:tr>
-        <w:trPr>
-          <w:trHeight w:val="576"/>
-        </w:trPr>
-        <w:tc>
-          <w:tcPr>
-            <w:cnfStyle w:val="001000000000" w:firstRow="0" w:lastRow="0" w:firstColumn="1" w:lastColumn="0" w:oddVBand="0" w:evenVBand="0" w:oddHBand="0" w:evenHBand="0" w:firstRowFirstColumn="0" w:firstRowLastColumn="0" w:lastRowFirstColumn="0" w:lastRowLastColumn="0"/>
-            <w:tcW w:w="2875" w:type="dxa"/>
-            <w:vAlign w:val="center"/>
-          </w:tcPr>
-          <w:p>
-            <w:pPr>
-              <w:rPr>
-                <w:rFonts w:ascii="Courier New" w:hAnsi="Courier New" w:cs="Courier New"/>
-                <w:b w:val="0"/>
-                <w:bCs w:val="0"/>
-              </w:rPr>
-            </w:pPr>
-            <w:proofErr w:type="gramStart"/>
-            <w:r>
-              <w:rPr>
-                <w:rFonts w:ascii="Courier New" w:hAnsi="Courier New" w:cs="Courier New"/>
-                <w:b w:val="0"/>
-                <w:bCs w:val="0"/>
-              </w:rPr>
-              <w:t>:q</w:t>
-            </w:r>
-            <w:proofErr w:type="gramEnd"/>
-          </w:p>
-        </w:tc>
-        <w:tc>
-          <w:tcPr>
-            <w:tcW w:w="6475" w:type="dxa"/>
-            <w:vAlign w:val="center"/>
-          </w:tcPr>
-          <w:p>
-            <w:pPr>
-              <w:cnfStyle w:val="000000000000" w:firstRow="0" w:lastRow="0" w:firstColumn="0" w:lastColumn="0" w:oddVBand="0" w:evenVBand="0" w:oddHBand="0" w:evenHBand="0" w:firstRowFirstColumn="0" w:firstRowLastColumn="0" w:lastRowFirstColumn="0" w:lastRowLastColumn="0"/>
-            </w:pPr>
-          </w:p>
-        </w:tc>
-      </w:tr>
-      <w:tr>
-        <w:trPr>
-          <w:trHeight w:val="576"/>
-        </w:trPr>
-        <w:tc>
-          <w:tcPr>
-            <w:cnfStyle w:val="001000000000" w:firstRow="0" w:lastRow="0" w:firstColumn="1" w:lastColumn="0" w:oddVBand="0" w:evenVBand="0" w:oddHBand="0" w:evenHBand="0" w:firstRowFirstColumn="0" w:firstRowLastColumn="0" w:lastRowFirstColumn="0" w:lastRowLastColumn="0"/>
-            <w:tcW w:w="2875" w:type="dxa"/>
-            <w:vAlign w:val="center"/>
-          </w:tcPr>
-          <w:p>
-            <w:pPr>
-              <w:rPr>
-                <w:rFonts w:ascii="Courier New" w:hAnsi="Courier New" w:cs="Courier New"/>
-                <w:b w:val="0"/>
-                <w:bCs w:val="0"/>
-              </w:rPr>
-            </w:pPr>
-            <w:proofErr w:type="gramStart"/>
-            <w:r>
-              <w:rPr>
-                <w:rFonts w:ascii="Courier New" w:hAnsi="Courier New" w:cs="Courier New"/>
-                <w:b w:val="0"/>
-                <w:bCs w:val="0"/>
-              </w:rPr>
-              <w:t>:%</w:t>
-            </w:r>
-            <w:proofErr w:type="gramEnd"/>
-            <w:r>
-              <w:rPr>
-                <w:rFonts w:ascii="Courier New" w:hAnsi="Courier New" w:cs="Courier New"/>
-                <w:b w:val="0"/>
-                <w:bCs w:val="0"/>
-              </w:rPr>
-              <w:t>s</w:t>
-            </w:r>
-            <w:r>
-              <w:rPr>
-                <w:rFonts w:ascii="Courier New" w:hAnsi="Courier New" w:cs="Courier New"/>
-                <w:b w:val="0"/>
-                <w:bCs w:val="0"/>
-              </w:rPr>
-              <w:t>/</w:t>
-            </w:r>
-            <w:r>
-              <w:rPr>
-                <w:rFonts w:ascii="Courier New" w:hAnsi="Courier New" w:cs="Courier New"/>
-                <w:b w:val="0"/>
-                <w:bCs w:val="0"/>
-              </w:rPr>
-              <w:t>FIND</w:t>
-            </w:r>
-            <w:r>
-              <w:rPr>
-                <w:rFonts w:ascii="Courier New" w:hAnsi="Courier New" w:cs="Courier New"/>
-                <w:b w:val="0"/>
-                <w:bCs w:val="0"/>
-              </w:rPr>
-              <w:t>/</w:t>
-            </w:r>
-            <w:r>
-              <w:rPr>
-                <w:rFonts w:ascii="Courier New" w:hAnsi="Courier New" w:cs="Courier New"/>
-                <w:b w:val="0"/>
-                <w:bCs w:val="0"/>
-              </w:rPr>
-              <w:t>REP</w:t>
-            </w:r>
-            <w:r>
-              <w:rPr>
-                <w:rFonts w:ascii="Courier New" w:hAnsi="Courier New" w:cs="Courier New"/>
-                <w:b w:val="0"/>
-                <w:bCs w:val="0"/>
-              </w:rPr>
-              <w:t>/</w:t>
-            </w:r>
-            <w:r>
-              <w:rPr>
-                <w:rFonts w:ascii="Courier New" w:hAnsi="Courier New" w:cs="Courier New"/>
-                <w:b w:val="0"/>
-                <w:bCs w:val="0"/>
-              </w:rPr>
-              <w:t>g</w:t>
-            </w:r>
-          </w:p>
-        </w:tc>
-        <w:tc>
-          <w:tcPr>
-            <w:tcW w:w="6475" w:type="dxa"/>
-            <w:vAlign w:val="center"/>
-          </w:tcPr>
-          <w:p>
-            <w:pPr>
-              <w:cnfStyle w:val="000000000000" w:firstRow="0" w:lastRow="0" w:firstColumn="0" w:lastColumn="0" w:oddVBand="0" w:evenVBand="0" w:oddHBand="0" w:evenHBand="0" w:firstRowFirstColumn="0" w:firstRowLastColumn="0" w:lastRowFirstColumn="0" w:lastRowLastColumn="0"/>
-            </w:pPr>
-          </w:p>
-        </w:tc>
-      </w:tr>
-      <w:tr>
-        <w:trPr>
-          <w:trHeight w:val="576"/>
-        </w:trPr>
-        <w:tc>
-          <w:tcPr>
-            <w:cnfStyle w:val="001000000000" w:firstRow="0" w:lastRow="0" w:firstColumn="1" w:lastColumn="0" w:oddVBand="0" w:evenVBand="0" w:oddHBand="0" w:evenHBand="0" w:firstRowFirstColumn="0" w:firstRowLastColumn="0" w:lastRowFirstColumn="0" w:lastRowLastColumn="0"/>
-            <w:tcW w:w="2875" w:type="dxa"/>
-            <w:vAlign w:val="center"/>
-          </w:tcPr>
-          <w:p>
-            <w:pPr>
-              <w:rPr>
-                <w:rFonts w:ascii="Courier New" w:hAnsi="Courier New" w:cs="Courier New"/>
-                <w:b w:val="0"/>
-                <w:bCs w:val="0"/>
-              </w:rPr>
-            </w:pPr>
-            <w:r>
-              <w:rPr>
-                <w:rFonts w:ascii="Courier New" w:hAnsi="Courier New" w:cs="Courier New"/>
-                <w:b w:val="0"/>
-                <w:bCs w:val="0"/>
-              </w:rPr>
-              <w:t>&gt;</w:t>
-            </w:r>
-            <w:r>
-              <w:rPr>
-                <w:rFonts w:ascii="Courier New" w:hAnsi="Courier New" w:cs="Courier New"/>
-                <w:b w:val="0"/>
-                <w:bCs w:val="0"/>
-              </w:rPr>
-              <w:t xml:space="preserve"> and &lt;</w:t>
-            </w:r>
-          </w:p>
-        </w:tc>
-        <w:tc>
-          <w:tcPr>
-            <w:tcW w:w="6475" w:type="dxa"/>
-            <w:vAlign w:val="center"/>
-          </w:tcPr>
-          <w:p>
-            <w:pPr>
-              <w:cnfStyle w:val="000000000000" w:firstRow="0" w:lastRow="0" w:firstColumn="0" w:lastColumn="0" w:oddVBand="0" w:evenVBand="0" w:oddHBand="0" w:evenHBand="0" w:firstRowFirstColumn="0" w:firstRowLastColumn="0" w:lastRowFirstColumn="0" w:lastRowLastColumn="0"/>
-            </w:pPr>
-          </w:p>
-        </w:tc>
-      </w:tr>
-      <w:tr>
-        <w:trPr>
-          <w:trHeight w:val="576"/>
-        </w:trPr>
-        <w:tc>
-          <w:tcPr>
-            <w:cnfStyle w:val="001000000000" w:firstRow="0" w:lastRow="0" w:firstColumn="1" w:lastColumn="0" w:oddVBand="0" w:evenVBand="0" w:oddHBand="0" w:evenHBand="0" w:firstRowFirstColumn="0" w:firstRowLastColumn="0" w:lastRowFirstColumn="0" w:lastRowLastColumn="0"/>
-            <w:tcW w:w="2875" w:type="dxa"/>
-            <w:vAlign w:val="center"/>
-          </w:tcPr>
-          <w:p>
-            <w:pPr>
-              <w:rPr>
-                <w:rFonts w:ascii="Courier New" w:hAnsi="Courier New" w:cs="Courier New"/>
-                <w:b w:val="0"/>
-                <w:bCs w:val="0"/>
-              </w:rPr>
-            </w:pPr>
-            <w:r>
-              <w:rPr>
-                <w:rFonts w:ascii="Courier New" w:hAnsi="Courier New" w:cs="Courier New"/>
-                <w:b w:val="0"/>
-                <w:bCs w:val="0"/>
-              </w:rPr>
-              <w:t>.</w:t>
-            </w:r>
-          </w:p>
-        </w:tc>
-        <w:tc>
-          <w:tcPr>
-            <w:tcW w:w="6475" w:type="dxa"/>
-            <w:vAlign w:val="center"/>
-          </w:tcPr>
-          <w:p>
-            <w:pPr>
-              <w:cnfStyle w:val="000000000000" w:firstRow="0" w:lastRow="0" w:firstColumn="0" w:lastColumn="0" w:oddVBand="0" w:evenVBand="0" w:oddHBand="0" w:evenHBand="0" w:firstRowFirstColumn="0" w:firstRowLastColumn="0" w:lastRowFirstColumn="0" w:lastRowLastColumn="0"/>
-            </w:pPr>
-          </w:p>
-        </w:tc>
-      </w:tr>
-      <w:tr>
-        <w:trPr>
-          <w:trHeight w:val="576"/>
-        </w:trPr>
-        <w:tc>
-          <w:tcPr>
-            <w:cnfStyle w:val="001000000000" w:firstRow="0" w:lastRow="0" w:firstColumn="1" w:lastColumn="0" w:oddVBand="0" w:evenVBand="0" w:oddHBand="0" w:evenHBand="0" w:firstRowFirstColumn="0" w:firstRowLastColumn="0" w:lastRowFirstColumn="0" w:lastRowLastColumn="0"/>
-            <w:tcW w:w="2875" w:type="dxa"/>
-            <w:vAlign w:val="center"/>
-          </w:tcPr>
-          <w:p>
-            <w:pPr>
-              <w:rPr>
-                <w:rFonts w:ascii="Courier New" w:hAnsi="Courier New" w:cs="Courier New"/>
-                <w:b w:val="0"/>
-                <w:bCs w:val="0"/>
-              </w:rPr>
-            </w:pPr>
-            <w:r>
-              <w:rPr>
-                <w:rFonts w:ascii="Courier New" w:hAnsi="Courier New" w:cs="Courier New"/>
-                <w:b w:val="0"/>
-                <w:bCs w:val="0"/>
-              </w:rPr>
-              <w:t>gqap</w:t>
+            <w:r>
+              <w:rPr>
+                <w:rFonts w:ascii="Courier New" w:hAnsi="Courier New" w:cs="Courier New"/>
+                <w:b w:val="0"/>
+              </w:rPr>
+              <w:t>; then …; fi</w:t>
+            </w:r>
+          </w:p>
+        </w:tc>
+        <w:tc>
+          <w:tcPr>
+            <w:tcW w:w="6475" w:type="dxa"/>
+            <w:vAlign w:val="center"/>
+          </w:tcPr>
+          <w:p>
+            <w:pPr>
+              <w:cnfStyle w:val="000000000000" w:firstRow="0" w:lastRow="0" w:firstColumn="0" w:lastColumn="0" w:oddVBand="0" w:evenVBand="0" w:oddHBand="0" w:evenHBand="0" w:firstRowFirstColumn="0" w:firstRowLastColumn="0" w:lastRowFirstColumn="0" w:lastRowLastColumn="0"/>
+            </w:pPr>
+          </w:p>
+        </w:tc>
+      </w:tr>
+      <w:tr>
+        <w:trPr>
+          <w:trHeight w:val="576"/>
+        </w:trPr>
+        <w:tc>
+          <w:tcPr>
+            <w:cnfStyle w:val="001000000000" w:firstRow="0" w:lastRow="0" w:firstColumn="1" w:lastColumn="0" w:oddVBand="0" w:evenVBand="0" w:oddHBand="0" w:evenHBand="0" w:firstRowFirstColumn="0" w:firstRowLastColumn="0" w:lastRowFirstColumn="0" w:lastRowLastColumn="0"/>
+            <w:tcW w:w="2875" w:type="dxa"/>
+            <w:vAlign w:val="center"/>
+          </w:tcPr>
+          <w:p>
+            <w:pPr>
+              <w:rPr>
+                <w:rFonts w:ascii="Courier New" w:hAnsi="Courier New" w:cs="Courier New"/>
+                <w:b w:val="0"/>
+              </w:rPr>
+            </w:pPr>
+            <w:r>
+              <w:rPr>
+                <w:rFonts w:ascii="Courier New" w:hAnsi="Courier New" w:cs="Courier New"/>
+                <w:b w:val="0"/>
+              </w:rPr>
+              <w:t>wget</w:t>
             </w:r>
           </w:p>
         </w:tc>

</xml_diff>

<commit_message>
add more bash commands
</commit_message>
<xml_diff>
--- a/session1/BashCommands.docx
+++ b/session1/BashCommands.docx
@@ -2496,6 +2496,7 @@
                 <w:lang w:val="de-DE"/>
               </w:rPr>
             </w:pPr>
+            <w:proofErr w:type="spellStart"/>
             <w:r>
               <w:rPr>
                 <w:rFonts w:ascii="Courier New" w:hAnsi="Courier New" w:cs="Courier New"/>
@@ -2504,6 +2505,7 @@
               </w:rPr>
               <w:t>exit</w:t>
             </w:r>
+            <w:proofErr w:type="spellEnd"/>
           </w:p>
         </w:tc>
         <w:tc>
@@ -2539,6 +2541,14 @@
                 <w:lang w:val="de-DE"/>
               </w:rPr>
             </w:pPr>
+            <w:r>
+              <w:rPr>
+                <w:rFonts w:ascii="Courier New" w:hAnsi="Courier New" w:cs="Courier New"/>
+                <w:b w:val="0"/>
+                <w:lang w:val="de-DE"/>
+              </w:rPr>
+              <w:t>find</w:t>
+            </w:r>
           </w:p>
         </w:tc>
         <w:tc>

</xml_diff>